<commit_message>
Update fila comentado rafaelKazuhitoVidalBeltrao.docx
</commit_message>
<xml_diff>
--- a/2o semestre/estrutura de dados/atividade fila 29-02/fila comentado rafaelKazuhitoVidalBeltrao.docx
+++ b/2o semestre/estrutura de dados/atividade fila 29-02/fila comentado rafaelKazuhitoVidalBeltrao.docx
@@ -122,11 +122,11 @@
         <w:ind w:right="0" w:left="0" w:firstLine="0"/>
         <w:jc w:val="center"/>
         <w:rPr>
-          <w:rFonts w:ascii="Times New Roman" w:hAnsi="Times New Roman" w:cs="Times New Roman" w:eastAsia="Times New Roman"/>
-          <w:color w:val="auto"/>
-          <w:spacing w:val="0"/>
-          <w:position w:val="0"/>
-          <w:sz w:val="20"/>
+          <w:rFonts w:ascii="Calibri" w:hAnsi="Calibri" w:cs="Calibri" w:eastAsia="Calibri"/>
+          <w:color w:val="auto"/>
+          <w:spacing w:val="0"/>
+          <w:position w:val="0"/>
+          <w:sz w:val="22"/>
           <w:shd w:fill="auto" w:val="clear"/>
         </w:rPr>
       </w:pPr>
@@ -141,24 +141,9 @@
             <w:u w:val="single"/>
             <w:shd w:fill="auto" w:val="clear"/>
           </w:rPr>
-          <w:t xml:space="preserve">https://github.com/rkazuhito/Faculdade/blob/main/2o%20semestre/estrutura%20de%20dados/atividade%20ponteiros%2029-02/ponteiro%20comentado.cpp</w:t>
+          <w:t xml:space="preserve">https://github.com/rkazuhito/Faculdade/blob/main/2o%20semestre/estrutura%20de%20dados/atividade%20fila%2029-02/70c4bd141cd1e134665067b434fdde954a1e0e2521c2fd33a05609cbcbe4ecb2e68047f55c9674f23680399bdfd1c83beee96e7bf136ddb03c49aa8466397da9.cpp</w:t>
         </w:r>
       </w:hyperlink>
-    </w:p>
-    <w:p>
-      <w:pPr>
-        <w:spacing w:before="0" w:after="200" w:line="276"/>
-        <w:ind w:right="0" w:left="0" w:firstLine="0"/>
-        <w:jc w:val="left"/>
-        <w:rPr>
-          <w:rFonts w:ascii="Calibri" w:hAnsi="Calibri" w:cs="Calibri" w:eastAsia="Calibri"/>
-          <w:color w:val="auto"/>
-          <w:spacing w:val="0"/>
-          <w:position w:val="0"/>
-          <w:sz w:val="22"/>
-          <w:shd w:fill="auto" w:val="clear"/>
-        </w:rPr>
-      </w:pPr>
     </w:p>
     <w:p>
       <w:pPr>

</xml_diff>